<commit_message>
Update the report: add the urls of dataset and the repo into the appendix section
</commit_message>
<xml_diff>
--- a/report/Diabetes_Analysis_Report.docx
+++ b/report/Diabetes_Analysis_Report.docx
@@ -37,7 +37,7 @@
                     </pic:cNvPicPr>
                   </pic:nvPicPr>
                   <pic:blipFill>
-                    <a:blip r:embed="rId6">
+                    <a:blip r:embed="rId8">
                       <a:extLst>
                         <a:ext uri="{28A0092B-C50C-407E-A947-70E740481C1C}">
                           <a14:useLocalDpi xmlns:a14="http://schemas.microsoft.com/office/drawing/2010/main" val="0"/>
@@ -295,7 +295,7 @@
             </w:rPr>
             <w:fldChar w:fldCharType="separate"/>
           </w:r>
-          <w:hyperlink w:anchor="_Toc197629868" w:history="1">
+          <w:hyperlink w:anchor="_Toc198038348" w:history="1">
             <w:r>
               <w:rPr>
                 <w:rStyle w:val="Hyperlink"/>
@@ -341,7 +341,7 @@
                 <w:noProof/>
                 <w:webHidden/>
               </w:rPr>
-              <w:instrText xml:space="preserve"> PAGEREF _Toc197629868 \h </w:instrText>
+              <w:instrText xml:space="preserve"> PAGEREF _Toc198038348 \h </w:instrText>
             </w:r>
             <w:r>
               <w:rPr>
@@ -389,7 +389,7 @@
               <w14:ligatures w14:val="standardContextual"/>
             </w:rPr>
           </w:pPr>
-          <w:hyperlink w:anchor="_Toc197629869" w:history="1">
+          <w:hyperlink w:anchor="_Toc198038349" w:history="1">
             <w:r>
               <w:rPr>
                 <w:rStyle w:val="Hyperlink"/>
@@ -435,7 +435,7 @@
                 <w:noProof/>
                 <w:webHidden/>
               </w:rPr>
-              <w:instrText xml:space="preserve"> PAGEREF _Toc197629869 \h </w:instrText>
+              <w:instrText xml:space="preserve"> PAGEREF _Toc198038349 \h </w:instrText>
             </w:r>
             <w:r>
               <w:rPr>
@@ -483,7 +483,7 @@
               <w14:ligatures w14:val="standardContextual"/>
             </w:rPr>
           </w:pPr>
-          <w:hyperlink w:anchor="_Toc197629870" w:history="1">
+          <w:hyperlink w:anchor="_Toc198038350" w:history="1">
             <w:r>
               <w:rPr>
                 <w:rStyle w:val="Hyperlink"/>
@@ -529,7 +529,7 @@
                 <w:noProof/>
                 <w:webHidden/>
               </w:rPr>
-              <w:instrText xml:space="preserve"> PAGEREF _Toc197629870 \h </w:instrText>
+              <w:instrText xml:space="preserve"> PAGEREF _Toc198038350 \h </w:instrText>
             </w:r>
             <w:r>
               <w:rPr>
@@ -577,7 +577,7 @@
               <w14:ligatures w14:val="standardContextual"/>
             </w:rPr>
           </w:pPr>
-          <w:hyperlink w:anchor="_Toc197629871" w:history="1">
+          <w:hyperlink w:anchor="_Toc198038351" w:history="1">
             <w:r>
               <w:rPr>
                 <w:rStyle w:val="Hyperlink"/>
@@ -623,7 +623,7 @@
                 <w:noProof/>
                 <w:webHidden/>
               </w:rPr>
-              <w:instrText xml:space="preserve"> PAGEREF _Toc197629871 \h </w:instrText>
+              <w:instrText xml:space="preserve"> PAGEREF _Toc198038351 \h </w:instrText>
             </w:r>
             <w:r>
               <w:rPr>
@@ -669,7 +669,7 @@
               <w14:ligatures w14:val="standardContextual"/>
             </w:rPr>
           </w:pPr>
-          <w:hyperlink w:anchor="_Toc197629872" w:history="1">
+          <w:hyperlink w:anchor="_Toc198038352" w:history="1">
             <w:r>
               <w:rPr>
                 <w:rStyle w:val="Hyperlink"/>
@@ -713,7 +713,7 @@
                 <w:noProof/>
                 <w:webHidden/>
               </w:rPr>
-              <w:instrText xml:space="preserve"> PAGEREF _Toc197629872 \h </w:instrText>
+              <w:instrText xml:space="preserve"> PAGEREF _Toc198038352 \h </w:instrText>
             </w:r>
             <w:r>
               <w:rPr>
@@ -759,7 +759,7 @@
               <w14:ligatures w14:val="standardContextual"/>
             </w:rPr>
           </w:pPr>
-          <w:hyperlink w:anchor="_Toc197629873" w:history="1">
+          <w:hyperlink w:anchor="_Toc198038353" w:history="1">
             <w:r>
               <w:rPr>
                 <w:rStyle w:val="Hyperlink"/>
@@ -803,7 +803,7 @@
                 <w:noProof/>
                 <w:webHidden/>
               </w:rPr>
-              <w:instrText xml:space="preserve"> PAGEREF _Toc197629873 \h </w:instrText>
+              <w:instrText xml:space="preserve"> PAGEREF _Toc198038353 \h </w:instrText>
             </w:r>
             <w:r>
               <w:rPr>
@@ -849,7 +849,7 @@
               <w14:ligatures w14:val="standardContextual"/>
             </w:rPr>
           </w:pPr>
-          <w:hyperlink w:anchor="_Toc197629874" w:history="1">
+          <w:hyperlink w:anchor="_Toc198038354" w:history="1">
             <w:r>
               <w:rPr>
                 <w:rStyle w:val="Hyperlink"/>
@@ -893,7 +893,7 @@
                 <w:noProof/>
                 <w:webHidden/>
               </w:rPr>
-              <w:instrText xml:space="preserve"> PAGEREF _Toc197629874 \h </w:instrText>
+              <w:instrText xml:space="preserve"> PAGEREF _Toc198038354 \h </w:instrText>
             </w:r>
             <w:r>
               <w:rPr>
@@ -939,7 +939,7 @@
               <w14:ligatures w14:val="standardContextual"/>
             </w:rPr>
           </w:pPr>
-          <w:hyperlink w:anchor="_Toc197629875" w:history="1">
+          <w:hyperlink w:anchor="_Toc198038355" w:history="1">
             <w:r>
               <w:rPr>
                 <w:rStyle w:val="Hyperlink"/>
@@ -983,7 +983,7 @@
                 <w:noProof/>
                 <w:webHidden/>
               </w:rPr>
-              <w:instrText xml:space="preserve"> PAGEREF _Toc197629875 \h </w:instrText>
+              <w:instrText xml:space="preserve"> PAGEREF _Toc198038355 \h </w:instrText>
             </w:r>
             <w:r>
               <w:rPr>
@@ -1031,7 +1031,7 @@
               <w14:ligatures w14:val="standardContextual"/>
             </w:rPr>
           </w:pPr>
-          <w:hyperlink w:anchor="_Toc197629876" w:history="1">
+          <w:hyperlink w:anchor="_Toc198038356" w:history="1">
             <w:r>
               <w:rPr>
                 <w:rStyle w:val="Hyperlink"/>
@@ -1077,7 +1077,7 @@
                 <w:noProof/>
                 <w:webHidden/>
               </w:rPr>
-              <w:instrText xml:space="preserve"> PAGEREF _Toc197629876 \h </w:instrText>
+              <w:instrText xml:space="preserve"> PAGEREF _Toc198038356 \h </w:instrText>
             </w:r>
             <w:r>
               <w:rPr>
@@ -1125,7 +1125,7 @@
               <w14:ligatures w14:val="standardContextual"/>
             </w:rPr>
           </w:pPr>
-          <w:hyperlink w:anchor="_Toc197629877" w:history="1">
+          <w:hyperlink w:anchor="_Toc198038357" w:history="1">
             <w:r>
               <w:rPr>
                 <w:rStyle w:val="Hyperlink"/>
@@ -1171,7 +1171,7 @@
                 <w:noProof/>
                 <w:webHidden/>
               </w:rPr>
-              <w:instrText xml:space="preserve"> PAGEREF _Toc197629877 \h </w:instrText>
+              <w:instrText xml:space="preserve"> PAGEREF _Toc198038357 \h </w:instrText>
             </w:r>
             <w:r>
               <w:rPr>
@@ -1219,7 +1219,7 @@
               <w14:ligatures w14:val="standardContextual"/>
             </w:rPr>
           </w:pPr>
-          <w:hyperlink w:anchor="_Toc197629878" w:history="1">
+          <w:hyperlink w:anchor="_Toc198038358" w:history="1">
             <w:r>
               <w:rPr>
                 <w:rStyle w:val="Hyperlink"/>
@@ -1265,7 +1265,7 @@
                 <w:noProof/>
                 <w:webHidden/>
               </w:rPr>
-              <w:instrText xml:space="preserve"> PAGEREF _Toc197629878 \h </w:instrText>
+              <w:instrText xml:space="preserve"> PAGEREF _Toc198038358 \h </w:instrText>
             </w:r>
             <w:r>
               <w:rPr>
@@ -1311,7 +1311,7 @@
               <w14:ligatures w14:val="standardContextual"/>
             </w:rPr>
           </w:pPr>
-          <w:hyperlink w:anchor="_Toc197629879" w:history="1">
+          <w:hyperlink w:anchor="_Toc198038359" w:history="1">
             <w:r>
               <w:rPr>
                 <w:rStyle w:val="Hyperlink"/>
@@ -1355,7 +1355,7 @@
                 <w:noProof/>
                 <w:webHidden/>
               </w:rPr>
-              <w:instrText xml:space="preserve"> PAGEREF _Toc197629879 \h </w:instrText>
+              <w:instrText xml:space="preserve"> PAGEREF _Toc198038359 \h </w:instrText>
             </w:r>
             <w:r>
               <w:rPr>
@@ -1401,7 +1401,7 @@
               <w14:ligatures w14:val="standardContextual"/>
             </w:rPr>
           </w:pPr>
-          <w:hyperlink w:anchor="_Toc197629880" w:history="1">
+          <w:hyperlink w:anchor="_Toc198038360" w:history="1">
             <w:r>
               <w:rPr>
                 <w:rStyle w:val="Hyperlink"/>
@@ -1445,7 +1445,7 @@
                 <w:noProof/>
                 <w:webHidden/>
               </w:rPr>
-              <w:instrText xml:space="preserve"> PAGEREF _Toc197629880 \h </w:instrText>
+              <w:instrText xml:space="preserve"> PAGEREF _Toc198038360 \h </w:instrText>
             </w:r>
             <w:r>
               <w:rPr>
@@ -1491,7 +1491,7 @@
               <w14:ligatures w14:val="standardContextual"/>
             </w:rPr>
           </w:pPr>
-          <w:hyperlink w:anchor="_Toc197629881" w:history="1">
+          <w:hyperlink w:anchor="_Toc198038361" w:history="1">
             <w:r>
               <w:rPr>
                 <w:rStyle w:val="Hyperlink"/>
@@ -1535,7 +1535,7 @@
                 <w:noProof/>
                 <w:webHidden/>
               </w:rPr>
-              <w:instrText xml:space="preserve"> PAGEREF _Toc197629881 \h </w:instrText>
+              <w:instrText xml:space="preserve"> PAGEREF _Toc198038361 \h </w:instrText>
             </w:r>
             <w:r>
               <w:rPr>
@@ -1581,7 +1581,7 @@
               <w14:ligatures w14:val="standardContextual"/>
             </w:rPr>
           </w:pPr>
-          <w:hyperlink w:anchor="_Toc197629882" w:history="1">
+          <w:hyperlink w:anchor="_Toc198038362" w:history="1">
             <w:r>
               <w:rPr>
                 <w:rStyle w:val="Hyperlink"/>
@@ -1625,7 +1625,7 @@
                 <w:noProof/>
                 <w:webHidden/>
               </w:rPr>
-              <w:instrText xml:space="preserve"> PAGEREF _Toc197629882 \h </w:instrText>
+              <w:instrText xml:space="preserve"> PAGEREF _Toc198038362 \h </w:instrText>
             </w:r>
             <w:r>
               <w:rPr>
@@ -1671,7 +1671,7 @@
               <w14:ligatures w14:val="standardContextual"/>
             </w:rPr>
           </w:pPr>
-          <w:hyperlink w:anchor="_Toc197629883" w:history="1">
+          <w:hyperlink w:anchor="_Toc198038363" w:history="1">
             <w:r>
               <w:rPr>
                 <w:rStyle w:val="Hyperlink"/>
@@ -1715,7 +1715,7 @@
                 <w:noProof/>
                 <w:webHidden/>
               </w:rPr>
-              <w:instrText xml:space="preserve"> PAGEREF _Toc197629883 \h </w:instrText>
+              <w:instrText xml:space="preserve"> PAGEREF _Toc198038363 \h </w:instrText>
             </w:r>
             <w:r>
               <w:rPr>
@@ -1763,7 +1763,7 @@
               <w14:ligatures w14:val="standardContextual"/>
             </w:rPr>
           </w:pPr>
-          <w:hyperlink w:anchor="_Toc197629884" w:history="1">
+          <w:hyperlink w:anchor="_Toc198038364" w:history="1">
             <w:r>
               <w:rPr>
                 <w:rStyle w:val="Hyperlink"/>
@@ -1809,7 +1809,7 @@
                 <w:noProof/>
                 <w:webHidden/>
               </w:rPr>
-              <w:instrText xml:space="preserve"> PAGEREF _Toc197629884 \h </w:instrText>
+              <w:instrText xml:space="preserve"> PAGEREF _Toc198038364 \h </w:instrText>
             </w:r>
             <w:r>
               <w:rPr>
@@ -1855,7 +1855,7 @@
               <w14:ligatures w14:val="standardContextual"/>
             </w:rPr>
           </w:pPr>
-          <w:hyperlink w:anchor="_Toc197629885" w:history="1">
+          <w:hyperlink w:anchor="_Toc198038365" w:history="1">
             <w:r>
               <w:rPr>
                 <w:rStyle w:val="Hyperlink"/>
@@ -1899,7 +1899,7 @@
                 <w:noProof/>
                 <w:webHidden/>
               </w:rPr>
-              <w:instrText xml:space="preserve"> PAGEREF _Toc197629885 \h </w:instrText>
+              <w:instrText xml:space="preserve"> PAGEREF _Toc198038365 \h </w:instrText>
             </w:r>
             <w:r>
               <w:rPr>
@@ -1945,7 +1945,7 @@
               <w14:ligatures w14:val="standardContextual"/>
             </w:rPr>
           </w:pPr>
-          <w:hyperlink w:anchor="_Toc197629886" w:history="1">
+          <w:hyperlink w:anchor="_Toc198038366" w:history="1">
             <w:r>
               <w:rPr>
                 <w:rStyle w:val="Hyperlink"/>
@@ -1989,7 +1989,7 @@
                 <w:noProof/>
                 <w:webHidden/>
               </w:rPr>
-              <w:instrText xml:space="preserve"> PAGEREF _Toc197629886 \h </w:instrText>
+              <w:instrText xml:space="preserve"> PAGEREF _Toc198038366 \h </w:instrText>
             </w:r>
             <w:r>
               <w:rPr>
@@ -2035,7 +2035,7 @@
               <w14:ligatures w14:val="standardContextual"/>
             </w:rPr>
           </w:pPr>
-          <w:hyperlink w:anchor="_Toc197629887" w:history="1">
+          <w:hyperlink w:anchor="_Toc198038367" w:history="1">
             <w:r>
               <w:rPr>
                 <w:rStyle w:val="Hyperlink"/>
@@ -2079,7 +2079,7 @@
                 <w:noProof/>
                 <w:webHidden/>
               </w:rPr>
-              <w:instrText xml:space="preserve"> PAGEREF _Toc197629887 \h </w:instrText>
+              <w:instrText xml:space="preserve"> PAGEREF _Toc198038367 \h </w:instrText>
             </w:r>
             <w:r>
               <w:rPr>
@@ -2125,7 +2125,7 @@
               <w14:ligatures w14:val="standardContextual"/>
             </w:rPr>
           </w:pPr>
-          <w:hyperlink w:anchor="_Toc197629888" w:history="1">
+          <w:hyperlink w:anchor="_Toc198038368" w:history="1">
             <w:r>
               <w:rPr>
                 <w:rStyle w:val="Hyperlink"/>
@@ -2169,7 +2169,7 @@
                 <w:noProof/>
                 <w:webHidden/>
               </w:rPr>
-              <w:instrText xml:space="preserve"> PAGEREF _Toc197629888 \h </w:instrText>
+              <w:instrText xml:space="preserve"> PAGEREF _Toc198038368 \h </w:instrText>
             </w:r>
             <w:r>
               <w:rPr>
@@ -2217,7 +2217,7 @@
               <w14:ligatures w14:val="standardContextual"/>
             </w:rPr>
           </w:pPr>
-          <w:hyperlink w:anchor="_Toc197629889" w:history="1">
+          <w:hyperlink w:anchor="_Toc198038369" w:history="1">
             <w:r>
               <w:rPr>
                 <w:rStyle w:val="Hyperlink"/>
@@ -2263,7 +2263,7 @@
                 <w:noProof/>
                 <w:webHidden/>
               </w:rPr>
-              <w:instrText xml:space="preserve"> PAGEREF _Toc197629889 \h </w:instrText>
+              <w:instrText xml:space="preserve"> PAGEREF _Toc198038369 \h </w:instrText>
             </w:r>
             <w:r>
               <w:rPr>
@@ -2311,7 +2311,7 @@
               <w14:ligatures w14:val="standardContextual"/>
             </w:rPr>
           </w:pPr>
-          <w:hyperlink w:anchor="_Toc197629890" w:history="1">
+          <w:hyperlink w:anchor="_Toc198038370" w:history="1">
             <w:r>
               <w:rPr>
                 <w:rStyle w:val="Hyperlink"/>
@@ -2357,7 +2357,7 @@
                 <w:noProof/>
                 <w:webHidden/>
               </w:rPr>
-              <w:instrText xml:space="preserve"> PAGEREF _Toc197629890 \h </w:instrText>
+              <w:instrText xml:space="preserve"> PAGEREF _Toc198038370 \h </w:instrText>
             </w:r>
             <w:r>
               <w:rPr>
@@ -2405,7 +2405,7 @@
               <w14:ligatures w14:val="standardContextual"/>
             </w:rPr>
           </w:pPr>
-          <w:hyperlink w:anchor="_Toc197629891" w:history="1">
+          <w:hyperlink w:anchor="_Toc198038371" w:history="1">
             <w:r>
               <w:rPr>
                 <w:rStyle w:val="Hyperlink"/>
@@ -2451,7 +2451,7 @@
                 <w:noProof/>
                 <w:webHidden/>
               </w:rPr>
-              <w:instrText xml:space="preserve"> PAGEREF _Toc197629891 \h </w:instrText>
+              <w:instrText xml:space="preserve"> PAGEREF _Toc198038371 \h </w:instrText>
             </w:r>
             <w:r>
               <w:rPr>
@@ -2494,28 +2494,27 @@
         </w:p>
       </w:sdtContent>
     </w:sdt>
-    <w:p/>
     <w:p>
       <w:pPr>
-        <w:rPr>
-          <w:rFonts w:asciiTheme="majorHAnsi" w:eastAsiaTheme="majorEastAsia" w:hAnsiTheme="majorHAnsi" w:cstheme="majorBidi"/>
-          <w:b/>
-          <w:bCs/>
-          <w:color w:val="365F91" w:themeColor="accent1" w:themeShade="BF"/>
-          <w:sz w:val="28"/>
-          <w:szCs w:val="28"/>
-        </w:rPr>
-      </w:pPr>
-      <w:r>
-        <w:br w:type="page"/>
-      </w:r>
+        <w:pStyle w:val="Heading1"/>
+        <w:sectPr>
+          <w:footerReference w:type="even" r:id="rId9"/>
+          <w:footerReference w:type="default" r:id="rId10"/>
+          <w:pgSz w:w="11900" w:h="16840"/>
+          <w:pgMar w:top="1440" w:right="1440" w:bottom="1440" w:left="1440" w:header="720" w:footer="720" w:gutter="0"/>
+          <w:pgNumType w:fmt="upperRoman"/>
+          <w:cols w:space="720"/>
+          <w:titlePg/>
+          <w:docGrid w:linePitch="360"/>
+        </w:sectPr>
+      </w:pPr>
+      <w:bookmarkStart w:id="0" w:name="_Toc193388531"/>
+      <w:bookmarkStart w:id="1" w:name="_Toc198038348"/>
     </w:p>
     <w:p>
       <w:pPr>
         <w:pStyle w:val="Heading1"/>
       </w:pPr>
-      <w:bookmarkStart w:id="0" w:name="_Toc193388531"/>
-      <w:bookmarkStart w:id="1" w:name="_Toc197629868"/>
       <w:r>
         <w:lastRenderedPageBreak/>
         <w:t>Introduction</w:t>
@@ -2542,7 +2541,7 @@
         <w:pStyle w:val="Heading2"/>
       </w:pPr>
       <w:bookmarkStart w:id="3" w:name="_Ref193823271"/>
-      <w:bookmarkStart w:id="4" w:name="_Toc197629869"/>
+      <w:bookmarkStart w:id="4" w:name="_Toc198038349"/>
       <w:r>
         <w:t>Hypotheses and Statistical Tests</w:t>
       </w:r>
@@ -2567,7 +2566,7 @@
       <w:pPr>
         <w:pStyle w:val="Heading1"/>
       </w:pPr>
-      <w:bookmarkStart w:id="5" w:name="_Toc197629870"/>
+      <w:bookmarkStart w:id="5" w:name="_Toc198038350"/>
       <w:r>
         <w:t>Methodology</w:t>
       </w:r>
@@ -2603,7 +2602,7 @@
                     <pic:cNvPicPr/>
                   </pic:nvPicPr>
                   <pic:blipFill rotWithShape="1">
-                    <a:blip r:embed="rId7"/>
+                    <a:blip r:embed="rId11"/>
                     <a:srcRect r="21046"/>
                     <a:stretch/>
                   </pic:blipFill>
@@ -2656,7 +2655,7 @@
                     <pic:cNvPicPr/>
                   </pic:nvPicPr>
                   <pic:blipFill rotWithShape="1">
-                    <a:blip r:embed="rId8"/>
+                    <a:blip r:embed="rId12"/>
                     <a:srcRect r="20649"/>
                     <a:stretch/>
                   </pic:blipFill>
@@ -2774,7 +2773,7 @@
                     <pic:cNvPicPr/>
                   </pic:nvPicPr>
                   <pic:blipFill>
-                    <a:blip r:embed="rId9"/>
+                    <a:blip r:embed="rId13"/>
                     <a:stretch>
                       <a:fillRect/>
                     </a:stretch>
@@ -2844,7 +2843,7 @@
       <w:pPr>
         <w:pStyle w:val="Heading2"/>
       </w:pPr>
-      <w:bookmarkStart w:id="7" w:name="_Toc197629871"/>
+      <w:bookmarkStart w:id="7" w:name="_Toc198038351"/>
       <w:r>
         <w:t>Hypothesis testing</w:t>
       </w:r>
@@ -2860,7 +2859,7 @@
       <w:pPr>
         <w:pStyle w:val="Heading3"/>
       </w:pPr>
-      <w:bookmarkStart w:id="8" w:name="_Toc197629872"/>
+      <w:bookmarkStart w:id="8" w:name="_Toc198038352"/>
       <w:r>
         <w:t xml:space="preserve">Hypothesis 1: </w:t>
       </w:r>
@@ -2931,7 +2930,7 @@
                     <pic:cNvPicPr/>
                   </pic:nvPicPr>
                   <pic:blipFill>
-                    <a:blip r:embed="rId10"/>
+                    <a:blip r:embed="rId14"/>
                     <a:stretch>
                       <a:fillRect/>
                     </a:stretch>
@@ -2975,7 +2974,7 @@
       <w:pPr>
         <w:pStyle w:val="Heading3"/>
       </w:pPr>
-      <w:bookmarkStart w:id="9" w:name="_Toc197629873"/>
+      <w:bookmarkStart w:id="9" w:name="_Toc198038353"/>
       <w:r>
         <w:lastRenderedPageBreak/>
         <w:t>Hypothesis 2: Smoking history affects the risk of diabetes</w:t>
@@ -3046,7 +3045,7 @@
                     <pic:cNvPicPr/>
                   </pic:nvPicPr>
                   <pic:blipFill>
-                    <a:blip r:embed="rId11"/>
+                    <a:blip r:embed="rId15"/>
                     <a:stretch>
                       <a:fillRect/>
                     </a:stretch>
@@ -3134,7 +3133,7 @@
                     <pic:cNvPicPr/>
                   </pic:nvPicPr>
                   <pic:blipFill rotWithShape="1">
-                    <a:blip r:embed="rId12"/>
+                    <a:blip r:embed="rId16"/>
                     <a:srcRect b="24658"/>
                     <a:stretch/>
                   </pic:blipFill>
@@ -3185,7 +3184,7 @@
       <w:pPr>
         <w:pStyle w:val="Heading3"/>
       </w:pPr>
-      <w:bookmarkStart w:id="10" w:name="_Toc197629874"/>
+      <w:bookmarkStart w:id="10" w:name="_Toc198038354"/>
       <w:r>
         <w:t>Hypothesis 3: Older individuals have a higher risk of diabetes</w:t>
       </w:r>
@@ -3256,7 +3255,7 @@
                     <pic:cNvPicPr/>
                   </pic:nvPicPr>
                   <pic:blipFill>
-                    <a:blip r:embed="rId13"/>
+                    <a:blip r:embed="rId17"/>
                     <a:stretch>
                       <a:fillRect/>
                     </a:stretch>
@@ -3300,7 +3299,7 @@
       <w:pPr>
         <w:pStyle w:val="Heading3"/>
       </w:pPr>
-      <w:bookmarkStart w:id="11" w:name="_Toc197629875"/>
+      <w:bookmarkStart w:id="11" w:name="_Toc198038355"/>
       <w:r>
         <w:t>Hypothesis 4: Diabetes prevalence differs by gender</w:t>
       </w:r>
@@ -3370,7 +3369,7 @@
                     <pic:cNvPicPr/>
                   </pic:nvPicPr>
                   <pic:blipFill>
-                    <a:blip r:embed="rId14"/>
+                    <a:blip r:embed="rId18"/>
                     <a:stretch>
                       <a:fillRect/>
                     </a:stretch>
@@ -3443,7 +3442,7 @@
                     <pic:cNvPicPr/>
                   </pic:nvPicPr>
                   <pic:blipFill>
-                    <a:blip r:embed="rId15"/>
+                    <a:blip r:embed="rId19"/>
                     <a:stretch>
                       <a:fillRect/>
                     </a:stretch>
@@ -3498,7 +3497,7 @@
       <w:pPr>
         <w:pStyle w:val="Heading2"/>
       </w:pPr>
-      <w:bookmarkStart w:id="12" w:name="_Toc197629876"/>
+      <w:bookmarkStart w:id="12" w:name="_Toc198038356"/>
       <w:r>
         <w:t>Full Logistic Regression Model</w:t>
       </w:r>
@@ -3550,7 +3549,7 @@
       <w:pPr>
         <w:pStyle w:val="Heading1"/>
       </w:pPr>
-      <w:bookmarkStart w:id="13" w:name="_Toc197629877"/>
+      <w:bookmarkStart w:id="13" w:name="_Toc198038357"/>
       <w:r>
         <w:t>Results</w:t>
       </w:r>
@@ -3571,7 +3570,7 @@
       <w:pPr>
         <w:pStyle w:val="Heading2"/>
       </w:pPr>
-      <w:bookmarkStart w:id="14" w:name="_Toc197629878"/>
+      <w:bookmarkStart w:id="14" w:name="_Toc198038358"/>
       <w:r>
         <w:t>Exploratory Data Visualization</w:t>
       </w:r>
@@ -3593,7 +3592,7 @@
       <w:pPr>
         <w:pStyle w:val="Heading3"/>
       </w:pPr>
-      <w:bookmarkStart w:id="15" w:name="_Toc197629879"/>
+      <w:bookmarkStart w:id="15" w:name="_Toc198038359"/>
       <w:r>
         <w:t>Distribution of BMI</w:t>
       </w:r>
@@ -3624,7 +3623,7 @@
                     <pic:cNvPicPr/>
                   </pic:nvPicPr>
                   <pic:blipFill rotWithShape="1">
-                    <a:blip r:embed="rId16"/>
+                    <a:blip r:embed="rId20"/>
                     <a:srcRect t="5528"/>
                     <a:stretch/>
                   </pic:blipFill>
@@ -3712,7 +3711,7 @@
       <w:pPr>
         <w:pStyle w:val="Heading3"/>
       </w:pPr>
-      <w:bookmarkStart w:id="17" w:name="_Toc197629880"/>
+      <w:bookmarkStart w:id="17" w:name="_Toc198038360"/>
       <w:r>
         <w:t>Distribution of age</w:t>
       </w:r>
@@ -3761,7 +3760,7 @@
                     <pic:cNvPicPr/>
                   </pic:nvPicPr>
                   <pic:blipFill rotWithShape="1">
-                    <a:blip r:embed="rId17"/>
+                    <a:blip r:embed="rId21"/>
                     <a:srcRect t="4577"/>
                     <a:stretch/>
                   </pic:blipFill>
@@ -3823,7 +3822,7 @@
       <w:pPr>
         <w:pStyle w:val="Heading3"/>
       </w:pPr>
-      <w:bookmarkStart w:id="18" w:name="_Toc197629881"/>
+      <w:bookmarkStart w:id="18" w:name="_Toc198038361"/>
       <w:r>
         <w:t>Gender</w:t>
       </w:r>
@@ -3859,7 +3858,7 @@
                     <pic:cNvPicPr/>
                   </pic:nvPicPr>
                   <pic:blipFill rotWithShape="1">
-                    <a:blip r:embed="rId18"/>
+                    <a:blip r:embed="rId22"/>
                     <a:srcRect t="5012"/>
                     <a:stretch/>
                   </pic:blipFill>
@@ -3910,7 +3909,7 @@
       <w:pPr>
         <w:pStyle w:val="Heading3"/>
       </w:pPr>
-      <w:bookmarkStart w:id="19" w:name="_Toc197629882"/>
+      <w:bookmarkStart w:id="19" w:name="_Toc198038362"/>
       <w:r>
         <w:lastRenderedPageBreak/>
         <w:t>Smoke history</w:t>
@@ -3954,7 +3953,7 @@
                     <pic:cNvPicPr/>
                   </pic:nvPicPr>
                   <pic:blipFill rotWithShape="1">
-                    <a:blip r:embed="rId19"/>
+                    <a:blip r:embed="rId23"/>
                     <a:srcRect t="4892"/>
                     <a:stretch/>
                   </pic:blipFill>
@@ -4022,7 +4021,7 @@
       <w:pPr>
         <w:pStyle w:val="Heading3"/>
       </w:pPr>
-      <w:bookmarkStart w:id="20" w:name="_Toc197629883"/>
+      <w:bookmarkStart w:id="20" w:name="_Toc198038363"/>
       <w:r>
         <w:lastRenderedPageBreak/>
         <w:t>Diabetes Status</w:t>
@@ -4054,7 +4053,7 @@
                     <pic:cNvPicPr/>
                   </pic:nvPicPr>
                   <pic:blipFill rotWithShape="1">
-                    <a:blip r:embed="rId20"/>
+                    <a:blip r:embed="rId24"/>
                     <a:srcRect t="4848"/>
                     <a:stretch/>
                   </pic:blipFill>
@@ -4153,7 +4152,7 @@
       <w:pPr>
         <w:pStyle w:val="Heading2"/>
       </w:pPr>
-      <w:bookmarkStart w:id="22" w:name="_Toc197629884"/>
+      <w:bookmarkStart w:id="22" w:name="_Toc198038364"/>
       <w:r>
         <w:t>Results of tested hypothesis</w:t>
       </w:r>
@@ -4163,7 +4162,7 @@
       <w:pPr>
         <w:pStyle w:val="Heading3"/>
       </w:pPr>
-      <w:bookmarkStart w:id="23" w:name="_Toc197629885"/>
+      <w:bookmarkStart w:id="23" w:name="_Toc198038365"/>
       <w:r>
         <w:t xml:space="preserve">Hypothesis 1: </w:t>
       </w:r>
@@ -4181,7 +4180,7 @@
       <w:pPr>
         <w:pStyle w:val="Heading3"/>
       </w:pPr>
-      <w:bookmarkStart w:id="24" w:name="_Toc197629886"/>
+      <w:bookmarkStart w:id="24" w:name="_Toc198038366"/>
       <w:r>
         <w:t>Hypothesis 2: Smoking history affects the risk of diabetes</w:t>
       </w:r>
@@ -4196,7 +4195,7 @@
       <w:pPr>
         <w:pStyle w:val="Heading3"/>
       </w:pPr>
-      <w:bookmarkStart w:id="25" w:name="_Toc197629887"/>
+      <w:bookmarkStart w:id="25" w:name="_Toc198038367"/>
       <w:r>
         <w:lastRenderedPageBreak/>
         <w:t>Hypothesis 3: Older individuals have a higher risk of diabetes</w:t>
@@ -4212,7 +4211,7 @@
       <w:pPr>
         <w:pStyle w:val="Heading3"/>
       </w:pPr>
-      <w:bookmarkStart w:id="26" w:name="_Toc197629888"/>
+      <w:bookmarkStart w:id="26" w:name="_Toc198038368"/>
       <w:r>
         <w:t>Hypothesis 4: Diabetes prevalence differs by gender</w:t>
       </w:r>
@@ -4227,7 +4226,7 @@
       <w:pPr>
         <w:pStyle w:val="Heading2"/>
       </w:pPr>
-      <w:bookmarkStart w:id="27" w:name="_Toc197629889"/>
+      <w:bookmarkStart w:id="27" w:name="_Toc198038369"/>
       <w:r>
         <w:t>Full Model: Age, BMI, Smoking History, and Gender as Predictors of Diabetes</w:t>
       </w:r>
@@ -4260,7 +4259,7 @@
       <w:pPr>
         <w:pStyle w:val="Heading2"/>
       </w:pPr>
-      <w:bookmarkStart w:id="28" w:name="_Toc197629890"/>
+      <w:bookmarkStart w:id="28" w:name="_Toc198038370"/>
       <w:r>
         <w:t>General discussion</w:t>
       </w:r>
@@ -4280,7 +4279,7 @@
       <w:pPr>
         <w:pStyle w:val="Heading1"/>
       </w:pPr>
-      <w:bookmarkStart w:id="29" w:name="_Toc197629891"/>
+      <w:bookmarkStart w:id="29" w:name="_Toc198038371"/>
       <w:r>
         <w:lastRenderedPageBreak/>
         <w:t>Conclusion</w:t>
@@ -4301,15 +4300,242 @@
       <w:r>
         <w:t>Overall, the findings highlight the importance of age and BMI as primary risk factors for diabetes, while also recognizing the influence of smoking behavior and gender. These insights can inform public health strategies aimed at early identification and prevention of diabetes in at-risk populations.</w:t>
       </w:r>
+    </w:p>
+    <w:p>
+      <w:pPr>
+        <w:pStyle w:val="Heading1"/>
+      </w:pPr>
+      <w:r>
+        <w:t>Appendix</w:t>
+      </w:r>
+    </w:p>
+    <w:p>
+      <w:pPr>
+        <w:pStyle w:val="ListParagraph"/>
+        <w:numPr>
+          <w:ilvl w:val="0"/>
+          <w:numId w:val="24"/>
+        </w:numPr>
+      </w:pPr>
+      <w:r>
+        <w:t>The data</w:t>
+      </w:r>
+      <w:r>
+        <w:t xml:space="preserve">set can be found at: </w:t>
+      </w:r>
+      <w:r>
+        <w:t xml:space="preserve"> </w:t>
+      </w:r>
+      <w:hyperlink r:id="rId25" w:history="1">
+        <w:r>
+          <w:rPr>
+            <w:rStyle w:val="Hyperlink"/>
+          </w:rPr>
+          <w:t>https://www.kaggle.com/datasets/ziya07/diabetes-clinical-dataset100k-rows/data</w:t>
+        </w:r>
+      </w:hyperlink>
+    </w:p>
+    <w:p>
+      <w:pPr>
+        <w:pStyle w:val="ListParagraph"/>
+        <w:numPr>
+          <w:ilvl w:val="0"/>
+          <w:numId w:val="24"/>
+        </w:numPr>
+      </w:pPr>
+      <w:r>
+        <w:t xml:space="preserve">The </w:t>
+      </w:r>
+      <w:r>
+        <w:t xml:space="preserve">R code </w:t>
+      </w:r>
+      <w:r>
+        <w:t xml:space="preserve">is available at: </w:t>
+      </w:r>
+      <w:hyperlink r:id="rId26" w:history="1">
+        <w:r>
+          <w:rPr>
+            <w:rStyle w:val="Hyperlink"/>
+          </w:rPr>
+          <w:t>https://github.com/MPSVIRAJ/r-diabetes-insights#</w:t>
+        </w:r>
+      </w:hyperlink>
     </w:p>
     <w:sectPr>
       <w:pgSz w:w="11900" w:h="16840"/>
       <w:pgMar w:top="1440" w:right="1440" w:bottom="1440" w:left="1440" w:header="720" w:footer="720" w:gutter="0"/>
+      <w:pgNumType w:start="1"/>
       <w:cols w:space="720"/>
       <w:docGrid w:linePitch="360"/>
     </w:sectPr>
   </w:body>
 </w:document>
+</file>
+
+<file path=word/endnotes.xml><?xml version="1.0" encoding="utf-8"?>
+<w:endnotes xmlns:wpc="http://schemas.microsoft.com/office/word/2010/wordprocessingCanvas" xmlns:cx="http://schemas.microsoft.com/office/drawing/2014/chartex" xmlns:cx1="http://schemas.microsoft.com/office/drawing/2015/9/8/chartex" xmlns:cx2="http://schemas.microsoft.com/office/drawing/2015/10/21/chartex" xmlns:cx3="http://schemas.microsoft.com/office/drawing/2016/5/9/chartex" xmlns:cx4="http://schemas.microsoft.com/office/drawing/2016/5/10/chartex" xmlns:cx5="http://schemas.microsoft.com/office/drawing/2016/5/11/chartex" xmlns:cx6="http://schemas.microsoft.com/office/drawing/2016/5/12/chartex" xmlns:cx7="http://schemas.microsoft.com/office/drawing/2016/5/13/chartex" xmlns:cx8="http://schemas.microsoft.com/office/drawing/2016/5/14/chartex" xmlns:mc="http://schemas.openxmlformats.org/markup-compatibility/2006" xmlns:aink="http://schemas.microsoft.com/office/drawing/2016/ink" xmlns:am3d="http://schemas.microsoft.com/office/drawing/2017/model3d" xmlns:o="urn:schemas-microsoft-com:office:office" xmlns:oel="http://schemas.microsoft.com/office/2019/extlst" xmlns:r="http://schemas.openxmlformats.org/officeDocument/2006/relationships" xmlns:m="http://schemas.openxmlformats.org/officeDocument/2006/math" xmlns:v="urn:schemas-microsoft-com:vml" xmlns:wp14="http://schemas.microsoft.com/office/word/2010/wordprocessingDrawing" xmlns:wp="http://schemas.openxmlformats.org/drawingml/2006/wordprocessingDrawing" xmlns:w10="urn:schemas-microsoft-com:office:word" xmlns:w="http://schemas.openxmlformats.org/wordprocessingml/2006/main" xmlns:w14="http://schemas.microsoft.com/office/word/2010/wordml" xmlns:w15="http://schemas.microsoft.com/office/word/2012/wordml" xmlns:w16cex="http://schemas.microsoft.com/office/word/2018/wordml/cex" xmlns:w16cid="http://schemas.microsoft.com/office/word/2016/wordml/cid" xmlns:w16="http://schemas.microsoft.com/office/word/2018/wordml" xmlns:w16du="http://schemas.microsoft.com/office/word/2023/wordml/word16du" xmlns:w16sdtdh="http://schemas.microsoft.com/office/word/2020/wordml/sdtdatahash" xmlns:w16sdtfl="http://schemas.microsoft.com/office/word/2024/wordml/sdtformatlock" xmlns:w16se="http://schemas.microsoft.com/office/word/2015/wordml/symex" xmlns:wpg="http://schemas.microsoft.com/office/word/2010/wordprocessingGroup" xmlns:wpi="http://schemas.microsoft.com/office/word/2010/wordprocessingInk" xmlns:wne="http://schemas.microsoft.com/office/word/2006/wordml" xmlns:wps="http://schemas.microsoft.com/office/word/2010/wordprocessingShape" mc:Ignorable="w14 w15 w16se w16cid w16 w16cex w16sdtdh w16sdtfl w16du wp14">
+  <w:endnote w:type="separator" w:id="-1">
+    <w:p>
+      <w:pPr>
+        <w:spacing w:after="0" w:line="240" w:lineRule="auto"/>
+      </w:pPr>
+      <w:r>
+        <w:separator/>
+      </w:r>
+    </w:p>
+  </w:endnote>
+  <w:endnote w:type="continuationSeparator" w:id="0">
+    <w:p>
+      <w:pPr>
+        <w:spacing w:after="0" w:line="240" w:lineRule="auto"/>
+      </w:pPr>
+      <w:r>
+        <w:continuationSeparator/>
+      </w:r>
+    </w:p>
+  </w:endnote>
+</w:endnotes>
+</file>
+
+<file path=word/footer1.xml><?xml version="1.0" encoding="utf-8"?>
+<w:ftr xmlns:wpc="http://schemas.microsoft.com/office/word/2010/wordprocessingCanvas" xmlns:cx="http://schemas.microsoft.com/office/drawing/2014/chartex" xmlns:cx1="http://schemas.microsoft.com/office/drawing/2015/9/8/chartex" xmlns:cx2="http://schemas.microsoft.com/office/drawing/2015/10/21/chartex" xmlns:cx3="http://schemas.microsoft.com/office/drawing/2016/5/9/chartex" xmlns:cx4="http://schemas.microsoft.com/office/drawing/2016/5/10/chartex" xmlns:cx5="http://schemas.microsoft.com/office/drawing/2016/5/11/chartex" xmlns:cx6="http://schemas.microsoft.com/office/drawing/2016/5/12/chartex" xmlns:cx7="http://schemas.microsoft.com/office/drawing/2016/5/13/chartex" xmlns:cx8="http://schemas.microsoft.com/office/drawing/2016/5/14/chartex" xmlns:mc="http://schemas.openxmlformats.org/markup-compatibility/2006" xmlns:aink="http://schemas.microsoft.com/office/drawing/2016/ink" xmlns:am3d="http://schemas.microsoft.com/office/drawing/2017/model3d" xmlns:o="urn:schemas-microsoft-com:office:office" xmlns:oel="http://schemas.microsoft.com/office/2019/extlst" xmlns:r="http://schemas.openxmlformats.org/officeDocument/2006/relationships" xmlns:m="http://schemas.openxmlformats.org/officeDocument/2006/math" xmlns:v="urn:schemas-microsoft-com:vml" xmlns:wp14="http://schemas.microsoft.com/office/word/2010/wordprocessingDrawing" xmlns:wp="http://schemas.openxmlformats.org/drawingml/2006/wordprocessingDrawing" xmlns:w10="urn:schemas-microsoft-com:office:word" xmlns:w="http://schemas.openxmlformats.org/wordprocessingml/2006/main" xmlns:w14="http://schemas.microsoft.com/office/word/2010/wordml" xmlns:w15="http://schemas.microsoft.com/office/word/2012/wordml" xmlns:w16cex="http://schemas.microsoft.com/office/word/2018/wordml/cex" xmlns:w16cid="http://schemas.microsoft.com/office/word/2016/wordml/cid" xmlns:w16="http://schemas.microsoft.com/office/word/2018/wordml" xmlns:w16du="http://schemas.microsoft.com/office/word/2023/wordml/word16du" xmlns:w16sdtdh="http://schemas.microsoft.com/office/word/2020/wordml/sdtdatahash" xmlns:w16sdtfl="http://schemas.microsoft.com/office/word/2024/wordml/sdtformatlock" xmlns:w16se="http://schemas.microsoft.com/office/word/2015/wordml/symex" xmlns:wpg="http://schemas.microsoft.com/office/word/2010/wordprocessingGroup" xmlns:wpi="http://schemas.microsoft.com/office/word/2010/wordprocessingInk" xmlns:wne="http://schemas.microsoft.com/office/word/2006/wordml" xmlns:wps="http://schemas.microsoft.com/office/word/2010/wordprocessingShape" mc:Ignorable="w14 w15 w16se w16cid w16 w16cex w16sdtdh w16sdtfl w16du wp14">
+  <w:sdt>
+    <w:sdtPr>
+      <w:rPr>
+        <w:rStyle w:val="PageNumber"/>
+      </w:rPr>
+      <w:id w:val="1698036491"/>
+      <w:docPartObj>
+        <w:docPartGallery w:val="Page Numbers (Bottom of Page)"/>
+        <w:docPartUnique/>
+      </w:docPartObj>
+    </w:sdtPr>
+    <w:sdtContent>
+      <w:p>
+        <w:pPr>
+          <w:pStyle w:val="Footer"/>
+          <w:framePr w:wrap="none" w:vAnchor="text" w:hAnchor="margin" w:xAlign="center" w:y="1"/>
+          <w:rPr>
+            <w:rStyle w:val="PageNumber"/>
+          </w:rPr>
+        </w:pPr>
+        <w:r>
+          <w:rPr>
+            <w:rStyle w:val="PageNumber"/>
+          </w:rPr>
+          <w:fldChar w:fldCharType="begin"/>
+        </w:r>
+        <w:r>
+          <w:rPr>
+            <w:rStyle w:val="PageNumber"/>
+          </w:rPr>
+          <w:instrText xml:space="preserve"> PAGE </w:instrText>
+        </w:r>
+        <w:r>
+          <w:rPr>
+            <w:rStyle w:val="PageNumber"/>
+          </w:rPr>
+          <w:fldChar w:fldCharType="end"/>
+        </w:r>
+      </w:p>
+    </w:sdtContent>
+  </w:sdt>
+  <w:p>
+    <w:pPr>
+      <w:pStyle w:val="Footer"/>
+    </w:pPr>
+  </w:p>
+</w:ftr>
+</file>
+
+<file path=word/footer2.xml><?xml version="1.0" encoding="utf-8"?>
+<w:ftr xmlns:wpc="http://schemas.microsoft.com/office/word/2010/wordprocessingCanvas" xmlns:cx="http://schemas.microsoft.com/office/drawing/2014/chartex" xmlns:cx1="http://schemas.microsoft.com/office/drawing/2015/9/8/chartex" xmlns:cx2="http://schemas.microsoft.com/office/drawing/2015/10/21/chartex" xmlns:cx3="http://schemas.microsoft.com/office/drawing/2016/5/9/chartex" xmlns:cx4="http://schemas.microsoft.com/office/drawing/2016/5/10/chartex" xmlns:cx5="http://schemas.microsoft.com/office/drawing/2016/5/11/chartex" xmlns:cx6="http://schemas.microsoft.com/office/drawing/2016/5/12/chartex" xmlns:cx7="http://schemas.microsoft.com/office/drawing/2016/5/13/chartex" xmlns:cx8="http://schemas.microsoft.com/office/drawing/2016/5/14/chartex" xmlns:mc="http://schemas.openxmlformats.org/markup-compatibility/2006" xmlns:aink="http://schemas.microsoft.com/office/drawing/2016/ink" xmlns:am3d="http://schemas.microsoft.com/office/drawing/2017/model3d" xmlns:o="urn:schemas-microsoft-com:office:office" xmlns:oel="http://schemas.microsoft.com/office/2019/extlst" xmlns:r="http://schemas.openxmlformats.org/officeDocument/2006/relationships" xmlns:m="http://schemas.openxmlformats.org/officeDocument/2006/math" xmlns:v="urn:schemas-microsoft-com:vml" xmlns:wp14="http://schemas.microsoft.com/office/word/2010/wordprocessingDrawing" xmlns:wp="http://schemas.openxmlformats.org/drawingml/2006/wordprocessingDrawing" xmlns:w10="urn:schemas-microsoft-com:office:word" xmlns:w="http://schemas.openxmlformats.org/wordprocessingml/2006/main" xmlns:w14="http://schemas.microsoft.com/office/word/2010/wordml" xmlns:w15="http://schemas.microsoft.com/office/word/2012/wordml" xmlns:w16cex="http://schemas.microsoft.com/office/word/2018/wordml/cex" xmlns:w16cid="http://schemas.microsoft.com/office/word/2016/wordml/cid" xmlns:w16="http://schemas.microsoft.com/office/word/2018/wordml" xmlns:w16du="http://schemas.microsoft.com/office/word/2023/wordml/word16du" xmlns:w16sdtdh="http://schemas.microsoft.com/office/word/2020/wordml/sdtdatahash" xmlns:w16sdtfl="http://schemas.microsoft.com/office/word/2024/wordml/sdtformatlock" xmlns:w16se="http://schemas.microsoft.com/office/word/2015/wordml/symex" xmlns:wpg="http://schemas.microsoft.com/office/word/2010/wordprocessingGroup" xmlns:wpi="http://schemas.microsoft.com/office/word/2010/wordprocessingInk" xmlns:wne="http://schemas.microsoft.com/office/word/2006/wordml" xmlns:wps="http://schemas.microsoft.com/office/word/2010/wordprocessingShape" mc:Ignorable="w14 w15 w16se w16cid w16 w16cex w16sdtdh w16sdtfl w16du wp14">
+  <w:sdt>
+    <w:sdtPr>
+      <w:rPr>
+        <w:rStyle w:val="PageNumber"/>
+      </w:rPr>
+      <w:id w:val="-897209380"/>
+      <w:docPartObj>
+        <w:docPartGallery w:val="Page Numbers (Bottom of Page)"/>
+        <w:docPartUnique/>
+      </w:docPartObj>
+    </w:sdtPr>
+    <w:sdtContent>
+      <w:p>
+        <w:pPr>
+          <w:pStyle w:val="Footer"/>
+          <w:framePr w:wrap="none" w:vAnchor="text" w:hAnchor="margin" w:xAlign="center" w:y="1"/>
+          <w:rPr>
+            <w:rStyle w:val="PageNumber"/>
+          </w:rPr>
+        </w:pPr>
+        <w:r>
+          <w:rPr>
+            <w:rStyle w:val="PageNumber"/>
+          </w:rPr>
+          <w:fldChar w:fldCharType="begin"/>
+        </w:r>
+        <w:r>
+          <w:rPr>
+            <w:rStyle w:val="PageNumber"/>
+          </w:rPr>
+          <w:instrText xml:space="preserve"> PAGE </w:instrText>
+        </w:r>
+        <w:r>
+          <w:rPr>
+            <w:rStyle w:val="PageNumber"/>
+          </w:rPr>
+          <w:fldChar w:fldCharType="separate"/>
+        </w:r>
+        <w:r>
+          <w:rPr>
+            <w:rStyle w:val="PageNumber"/>
+            <w:noProof/>
+          </w:rPr>
+          <w:t>2</w:t>
+        </w:r>
+        <w:r>
+          <w:rPr>
+            <w:rStyle w:val="PageNumber"/>
+          </w:rPr>
+          <w:fldChar w:fldCharType="end"/>
+        </w:r>
+      </w:p>
+    </w:sdtContent>
+  </w:sdt>
+  <w:p>
+    <w:pPr>
+      <w:pStyle w:val="Footer"/>
+      <w:jc w:val="center"/>
+    </w:pPr>
+  </w:p>
+</w:ftr>
+</file>
+
+<file path=word/footnotes.xml><?xml version="1.0" encoding="utf-8"?>
+<w:footnotes xmlns:wpc="http://schemas.microsoft.com/office/word/2010/wordprocessingCanvas" xmlns:cx="http://schemas.microsoft.com/office/drawing/2014/chartex" xmlns:cx1="http://schemas.microsoft.com/office/drawing/2015/9/8/chartex" xmlns:cx2="http://schemas.microsoft.com/office/drawing/2015/10/21/chartex" xmlns:cx3="http://schemas.microsoft.com/office/drawing/2016/5/9/chartex" xmlns:cx4="http://schemas.microsoft.com/office/drawing/2016/5/10/chartex" xmlns:cx5="http://schemas.microsoft.com/office/drawing/2016/5/11/chartex" xmlns:cx6="http://schemas.microsoft.com/office/drawing/2016/5/12/chartex" xmlns:cx7="http://schemas.microsoft.com/office/drawing/2016/5/13/chartex" xmlns:cx8="http://schemas.microsoft.com/office/drawing/2016/5/14/chartex" xmlns:mc="http://schemas.openxmlformats.org/markup-compatibility/2006" xmlns:aink="http://schemas.microsoft.com/office/drawing/2016/ink" xmlns:am3d="http://schemas.microsoft.com/office/drawing/2017/model3d" xmlns:o="urn:schemas-microsoft-com:office:office" xmlns:oel="http://schemas.microsoft.com/office/2019/extlst" xmlns:r="http://schemas.openxmlformats.org/officeDocument/2006/relationships" xmlns:m="http://schemas.openxmlformats.org/officeDocument/2006/math" xmlns:v="urn:schemas-microsoft-com:vml" xmlns:wp14="http://schemas.microsoft.com/office/word/2010/wordprocessingDrawing" xmlns:wp="http://schemas.openxmlformats.org/drawingml/2006/wordprocessingDrawing" xmlns:w10="urn:schemas-microsoft-com:office:word" xmlns:w="http://schemas.openxmlformats.org/wordprocessingml/2006/main" xmlns:w14="http://schemas.microsoft.com/office/word/2010/wordml" xmlns:w15="http://schemas.microsoft.com/office/word/2012/wordml" xmlns:w16cex="http://schemas.microsoft.com/office/word/2018/wordml/cex" xmlns:w16cid="http://schemas.microsoft.com/office/word/2016/wordml/cid" xmlns:w16="http://schemas.microsoft.com/office/word/2018/wordml" xmlns:w16du="http://schemas.microsoft.com/office/word/2023/wordml/word16du" xmlns:w16sdtdh="http://schemas.microsoft.com/office/word/2020/wordml/sdtdatahash" xmlns:w16sdtfl="http://schemas.microsoft.com/office/word/2024/wordml/sdtformatlock" xmlns:w16se="http://schemas.microsoft.com/office/word/2015/wordml/symex" xmlns:wpg="http://schemas.microsoft.com/office/word/2010/wordprocessingGroup" xmlns:wpi="http://schemas.microsoft.com/office/word/2010/wordprocessingInk" xmlns:wne="http://schemas.microsoft.com/office/word/2006/wordml" xmlns:wps="http://schemas.microsoft.com/office/word/2010/wordprocessingShape" mc:Ignorable="w14 w15 w16se w16cid w16 w16cex w16sdtdh w16sdtfl w16du wp14">
+  <w:footnote w:type="separator" w:id="-1">
+    <w:p>
+      <w:pPr>
+        <w:spacing w:after="0" w:line="240" w:lineRule="auto"/>
+      </w:pPr>
+      <w:r>
+        <w:separator/>
+      </w:r>
+    </w:p>
+  </w:footnote>
+  <w:footnote w:type="continuationSeparator" w:id="0">
+    <w:p>
+      <w:pPr>
+        <w:spacing w:after="0" w:line="240" w:lineRule="auto"/>
+      </w:pPr>
+      <w:r>
+        <w:continuationSeparator/>
+      </w:r>
+    </w:p>
+  </w:footnote>
+</w:footnotes>
 </file>
 
 <file path=word/numbering.xml><?xml version="1.0" encoding="utf-8"?>
@@ -5430,6 +5656,119 @@
     </w:lvl>
   </w:abstractNum>
   <w:abstractNum w:abstractNumId="18" w15:restartNumberingAfterBreak="0">
+    <w:nsid w:val="4A57336C"/>
+    <w:multiLevelType w:val="hybridMultilevel"/>
+    <w:tmpl w:val="F418DC1C"/>
+    <w:lvl w:ilvl="0" w:tplc="04090001">
+      <w:start w:val="1"/>
+      <w:numFmt w:val="bullet"/>
+      <w:lvlText w:val=""/>
+      <w:lvlJc w:val="left"/>
+      <w:pPr>
+        <w:ind w:left="720" w:hanging="360"/>
+      </w:pPr>
+      <w:rPr>
+        <w:rFonts w:ascii="Symbol" w:hAnsi="Symbol" w:hint="default"/>
+      </w:rPr>
+    </w:lvl>
+    <w:lvl w:ilvl="1" w:tplc="04090003" w:tentative="1">
+      <w:start w:val="1"/>
+      <w:numFmt w:val="bullet"/>
+      <w:lvlText w:val="o"/>
+      <w:lvlJc w:val="left"/>
+      <w:pPr>
+        <w:ind w:left="1440" w:hanging="360"/>
+      </w:pPr>
+      <w:rPr>
+        <w:rFonts w:ascii="Courier New" w:hAnsi="Courier New" w:cs="Courier New" w:hint="default"/>
+      </w:rPr>
+    </w:lvl>
+    <w:lvl w:ilvl="2" w:tplc="04090005" w:tentative="1">
+      <w:start w:val="1"/>
+      <w:numFmt w:val="bullet"/>
+      <w:lvlText w:val=""/>
+      <w:lvlJc w:val="left"/>
+      <w:pPr>
+        <w:ind w:left="2160" w:hanging="360"/>
+      </w:pPr>
+      <w:rPr>
+        <w:rFonts w:ascii="Wingdings" w:hAnsi="Wingdings" w:hint="default"/>
+      </w:rPr>
+    </w:lvl>
+    <w:lvl w:ilvl="3" w:tplc="04090001" w:tentative="1">
+      <w:start w:val="1"/>
+      <w:numFmt w:val="bullet"/>
+      <w:lvlText w:val=""/>
+      <w:lvlJc w:val="left"/>
+      <w:pPr>
+        <w:ind w:left="2880" w:hanging="360"/>
+      </w:pPr>
+      <w:rPr>
+        <w:rFonts w:ascii="Symbol" w:hAnsi="Symbol" w:hint="default"/>
+      </w:rPr>
+    </w:lvl>
+    <w:lvl w:ilvl="4" w:tplc="04090003" w:tentative="1">
+      <w:start w:val="1"/>
+      <w:numFmt w:val="bullet"/>
+      <w:lvlText w:val="o"/>
+      <w:lvlJc w:val="left"/>
+      <w:pPr>
+        <w:ind w:left="3600" w:hanging="360"/>
+      </w:pPr>
+      <w:rPr>
+        <w:rFonts w:ascii="Courier New" w:hAnsi="Courier New" w:cs="Courier New" w:hint="default"/>
+      </w:rPr>
+    </w:lvl>
+    <w:lvl w:ilvl="5" w:tplc="04090005" w:tentative="1">
+      <w:start w:val="1"/>
+      <w:numFmt w:val="bullet"/>
+      <w:lvlText w:val=""/>
+      <w:lvlJc w:val="left"/>
+      <w:pPr>
+        <w:ind w:left="4320" w:hanging="360"/>
+      </w:pPr>
+      <w:rPr>
+        <w:rFonts w:ascii="Wingdings" w:hAnsi="Wingdings" w:hint="default"/>
+      </w:rPr>
+    </w:lvl>
+    <w:lvl w:ilvl="6" w:tplc="04090001" w:tentative="1">
+      <w:start w:val="1"/>
+      <w:numFmt w:val="bullet"/>
+      <w:lvlText w:val=""/>
+      <w:lvlJc w:val="left"/>
+      <w:pPr>
+        <w:ind w:left="5040" w:hanging="360"/>
+      </w:pPr>
+      <w:rPr>
+        <w:rFonts w:ascii="Symbol" w:hAnsi="Symbol" w:hint="default"/>
+      </w:rPr>
+    </w:lvl>
+    <w:lvl w:ilvl="7" w:tplc="04090003" w:tentative="1">
+      <w:start w:val="1"/>
+      <w:numFmt w:val="bullet"/>
+      <w:lvlText w:val="o"/>
+      <w:lvlJc w:val="left"/>
+      <w:pPr>
+        <w:ind w:left="5760" w:hanging="360"/>
+      </w:pPr>
+      <w:rPr>
+        <w:rFonts w:ascii="Courier New" w:hAnsi="Courier New" w:cs="Courier New" w:hint="default"/>
+      </w:rPr>
+    </w:lvl>
+    <w:lvl w:ilvl="8" w:tplc="04090005" w:tentative="1">
+      <w:start w:val="1"/>
+      <w:numFmt w:val="bullet"/>
+      <w:lvlText w:val=""/>
+      <w:lvlJc w:val="left"/>
+      <w:pPr>
+        <w:ind w:left="6480" w:hanging="360"/>
+      </w:pPr>
+      <w:rPr>
+        <w:rFonts w:ascii="Wingdings" w:hAnsi="Wingdings" w:hint="default"/>
+      </w:rPr>
+    </w:lvl>
+  </w:abstractNum>
+  <w:abstractNum w:abstractNumId="19" w15:restartNumberingAfterBreak="0">
     <w:nsid w:val="4EEB46B0"/>
     <w:multiLevelType w:val="hybridMultilevel"/>
     <w:tmpl w:val="32F8AA5A"/>
@@ -5542,7 +5881,7 @@
       </w:rPr>
     </w:lvl>
   </w:abstractNum>
-  <w:abstractNum w:abstractNumId="19" w15:restartNumberingAfterBreak="0">
+  <w:abstractNum w:abstractNumId="20" w15:restartNumberingAfterBreak="0">
     <w:nsid w:val="6AF345DD"/>
     <w:multiLevelType w:val="hybridMultilevel"/>
     <w:tmpl w:val="F97CBDAC"/>
@@ -5628,7 +5967,7 @@
       </w:pPr>
     </w:lvl>
   </w:abstractNum>
-  <w:abstractNum w:abstractNumId="20" w15:restartNumberingAfterBreak="0">
+  <w:abstractNum w:abstractNumId="21" w15:restartNumberingAfterBreak="0">
     <w:nsid w:val="6F0C7433"/>
     <w:multiLevelType w:val="hybridMultilevel"/>
     <w:tmpl w:val="242050EE"/>
@@ -5740,7 +6079,7 @@
       </w:rPr>
     </w:lvl>
   </w:abstractNum>
-  <w:abstractNum w:abstractNumId="21" w15:restartNumberingAfterBreak="0">
+  <w:abstractNum w:abstractNumId="22" w15:restartNumberingAfterBreak="0">
     <w:nsid w:val="769E5146"/>
     <w:multiLevelType w:val="hybridMultilevel"/>
     <w:tmpl w:val="55FC1AFE"/>
@@ -5826,7 +6165,7 @@
       </w:pPr>
     </w:lvl>
   </w:abstractNum>
-  <w:abstractNum w:abstractNumId="22" w15:restartNumberingAfterBreak="0">
+  <w:abstractNum w:abstractNumId="23" w15:restartNumberingAfterBreak="0">
     <w:nsid w:val="76EE6D24"/>
     <w:multiLevelType w:val="hybridMultilevel"/>
     <w:tmpl w:val="074409F6"/>
@@ -5972,16 +6311,16 @@
     <w:abstractNumId w:val="17"/>
   </w:num>
   <w:num w:numId="12" w16cid:durableId="160853409">
-    <w:abstractNumId w:val="21"/>
+    <w:abstractNumId w:val="22"/>
   </w:num>
   <w:num w:numId="13" w16cid:durableId="86735702">
-    <w:abstractNumId w:val="19"/>
+    <w:abstractNumId w:val="20"/>
   </w:num>
   <w:num w:numId="14" w16cid:durableId="171840469">
     <w:abstractNumId w:val="14"/>
   </w:num>
   <w:num w:numId="15" w16cid:durableId="1783380637">
-    <w:abstractNumId w:val="18"/>
+    <w:abstractNumId w:val="19"/>
   </w:num>
   <w:num w:numId="16" w16cid:durableId="1075324009">
     <w:abstractNumId w:val="12"/>
@@ -5993,7 +6332,7 @@
     <w:abstractNumId w:val="13"/>
   </w:num>
   <w:num w:numId="19" w16cid:durableId="1541362312">
-    <w:abstractNumId w:val="22"/>
+    <w:abstractNumId w:val="23"/>
   </w:num>
   <w:num w:numId="20" w16cid:durableId="348332481">
     <w:abstractNumId w:val="16"/>
@@ -6005,7 +6344,10 @@
     <w:abstractNumId w:val="11"/>
   </w:num>
   <w:num w:numId="23" w16cid:durableId="965354777">
-    <w:abstractNumId w:val="20"/>
+    <w:abstractNumId w:val="21"/>
+  </w:num>
+  <w:num w:numId="24" w16cid:durableId="1709183525">
+    <w:abstractNumId w:val="18"/>
   </w:num>
 </w:numbering>
 </file>
@@ -18197,6 +18539,26 @@
     <w:basedOn w:val="DefaultParagraphFont"/>
     <w:rsid w:val="002F15FD"/>
   </w:style>
+  <w:style w:type="character" w:styleId="PageNumber">
+    <w:name w:val="page number"/>
+    <w:basedOn w:val="DefaultParagraphFont"/>
+    <w:uiPriority w:val="99"/>
+    <w:semiHidden/>
+    <w:unhideWhenUsed/>
+    <w:rsid w:val="00EC7663"/>
+  </w:style>
+  <w:style w:type="character" w:styleId="UnresolvedMention">
+    <w:name w:val="Unresolved Mention"/>
+    <w:basedOn w:val="DefaultParagraphFont"/>
+    <w:uiPriority w:val="99"/>
+    <w:semiHidden/>
+    <w:unhideWhenUsed/>
+    <w:rsid w:val="00F46A64"/>
+    <w:rPr>
+      <w:color w:val="605E5C"/>
+      <w:shd w:val="clear" w:color="auto" w:fill="E1DFDD"/>
+    </w:rPr>
+  </w:style>
 </w:styles>
 </file>
 

</xml_diff>